<commit_message>
Phase 2.docx - Added CRC Model
</commit_message>
<xml_diff>
--- a/Phase 2.docx
+++ b/Phase 2.docx
@@ -119,8 +119,6 @@
         </w:rPr>
         <w:br w:type="page"/>
       </w:r>
-      <w:bookmarkStart w:id="0" w:name="_GoBack"/>
-      <w:bookmarkEnd w:id="0"/>
     </w:p>
     <w:p>
       <w:pPr>
@@ -1563,6 +1561,1181 @@
       </w:r>
     </w:p>
     <w:p/>
+    <w:p>
+      <w:r>
+        <w:br w:type="page"/>
+      </w:r>
+    </w:p>
+    <w:p>
+      <w:pPr>
+        <w:jc w:val="center"/>
+        <w:rPr>
+          <w:sz w:val="36"/>
+          <w:szCs w:val="36"/>
+          <w:u w:val="single"/>
+        </w:rPr>
+      </w:pPr>
+      <w:r>
+        <w:rPr>
+          <w:sz w:val="36"/>
+          <w:szCs w:val="36"/>
+          <w:u w:val="single"/>
+        </w:rPr>
+        <w:lastRenderedPageBreak/>
+        <w:t>CRC Model</w:t>
+      </w:r>
+      <w:bookmarkStart w:id="0" w:name="_GoBack"/>
+      <w:bookmarkEnd w:id="0"/>
+    </w:p>
+    <w:p>
+      <w:pPr>
+        <w:jc w:val="center"/>
+      </w:pPr>
+    </w:p>
+    <w:tbl>
+      <w:tblPr>
+        <w:tblStyle w:val="TableGrid"/>
+        <w:tblpPr w:leftFromText="180" w:rightFromText="180" w:vertAnchor="text" w:tblpY="1"/>
+        <w:tblOverlap w:val="never"/>
+        <w:tblW w:w="0" w:type="auto"/>
+        <w:tblLook w:val="04A0" w:firstRow="1" w:lastRow="0" w:firstColumn="1" w:lastColumn="0" w:noHBand="0" w:noVBand="1"/>
+      </w:tblPr>
+      <w:tblGrid>
+        <w:gridCol w:w="2022"/>
+        <w:gridCol w:w="2023"/>
+      </w:tblGrid>
+      <w:tr>
+        <w:trPr>
+          <w:trHeight w:val="660"/>
+        </w:trPr>
+        <w:tc>
+          <w:tcPr>
+            <w:tcW w:w="4045" w:type="dxa"/>
+            <w:gridSpan w:val="2"/>
+          </w:tcPr>
+          <w:p>
+            <w:pPr>
+              <w:rPr>
+                <w:color w:val="000000" w:themeColor="text1"/>
+              </w:rPr>
+            </w:pPr>
+            <w:r>
+              <w:rPr>
+                <w:color w:val="000000" w:themeColor="text1"/>
+              </w:rPr>
+              <w:t>User</w:t>
+            </w:r>
+            <w:r>
+              <w:rPr>
+                <w:color w:val="000000" w:themeColor="text1"/>
+              </w:rPr>
+              <w:t xml:space="preserve"> - abstract</w:t>
+            </w:r>
+          </w:p>
+        </w:tc>
+      </w:tr>
+      <w:tr>
+        <w:trPr>
+          <w:trHeight w:val="689"/>
+        </w:trPr>
+        <w:tc>
+          <w:tcPr>
+            <w:tcW w:w="2022" w:type="dxa"/>
+          </w:tcPr>
+          <w:p>
+            <w:pPr>
+              <w:rPr>
+                <w:color w:val="000000" w:themeColor="text1"/>
+              </w:rPr>
+            </w:pPr>
+            <w:r>
+              <w:rPr>
+                <w:color w:val="000000" w:themeColor="text1"/>
+              </w:rPr>
+              <w:t>Username</w:t>
+            </w:r>
+          </w:p>
+          <w:p>
+            <w:pPr>
+              <w:rPr>
+                <w:color w:val="000000" w:themeColor="text1"/>
+              </w:rPr>
+            </w:pPr>
+            <w:r>
+              <w:rPr>
+                <w:color w:val="000000" w:themeColor="text1"/>
+              </w:rPr>
+              <w:t>Password</w:t>
+            </w:r>
+          </w:p>
+          <w:p>
+            <w:pPr>
+              <w:rPr>
+                <w:color w:val="000000" w:themeColor="text1"/>
+              </w:rPr>
+            </w:pPr>
+            <w:r>
+              <w:rPr>
+                <w:color w:val="000000" w:themeColor="text1"/>
+              </w:rPr>
+              <w:t>Login</w:t>
+            </w:r>
+          </w:p>
+          <w:p>
+            <w:pPr>
+              <w:rPr>
+                <w:color w:val="000000" w:themeColor="text1"/>
+              </w:rPr>
+            </w:pPr>
+            <w:r>
+              <w:rPr>
+                <w:color w:val="000000" w:themeColor="text1"/>
+              </w:rPr>
+              <w:t>Email</w:t>
+            </w:r>
+          </w:p>
+          <w:p>
+            <w:pPr>
+              <w:rPr>
+                <w:color w:val="000000" w:themeColor="text1"/>
+              </w:rPr>
+            </w:pPr>
+            <w:proofErr w:type="spellStart"/>
+            <w:r>
+              <w:rPr>
+                <w:color w:val="000000" w:themeColor="text1"/>
+              </w:rPr>
+              <w:t>createLessonPlan</w:t>
+            </w:r>
+            <w:proofErr w:type="spellEnd"/>
+          </w:p>
+          <w:p>
+            <w:pPr>
+              <w:rPr>
+                <w:color w:val="000000" w:themeColor="text1"/>
+              </w:rPr>
+            </w:pPr>
+            <w:r>
+              <w:rPr>
+                <w:color w:val="000000" w:themeColor="text1"/>
+              </w:rPr>
+              <w:t>Course[]</w:t>
+            </w:r>
+          </w:p>
+        </w:tc>
+        <w:tc>
+          <w:tcPr>
+            <w:tcW w:w="2023" w:type="dxa"/>
+          </w:tcPr>
+          <w:p>
+            <w:pPr>
+              <w:rPr>
+                <w:color w:val="000000" w:themeColor="text1"/>
+              </w:rPr>
+            </w:pPr>
+            <w:proofErr w:type="spellStart"/>
+            <w:r>
+              <w:rPr>
+                <w:color w:val="000000" w:themeColor="text1"/>
+              </w:rPr>
+              <w:t>LessonPlan</w:t>
+            </w:r>
+            <w:proofErr w:type="spellEnd"/>
+          </w:p>
+          <w:p>
+            <w:pPr>
+              <w:rPr>
+                <w:color w:val="000000" w:themeColor="text1"/>
+              </w:rPr>
+            </w:pPr>
+            <w:r>
+              <w:rPr>
+                <w:color w:val="000000" w:themeColor="text1"/>
+              </w:rPr>
+              <w:t>Course</w:t>
+            </w:r>
+          </w:p>
+        </w:tc>
+      </w:tr>
+    </w:tbl>
+    <w:tbl>
+      <w:tblPr>
+        <w:tblStyle w:val="TableGrid"/>
+        <w:tblpPr w:leftFromText="180" w:rightFromText="180" w:vertAnchor="text" w:horzAnchor="page" w:tblpX="5673" w:tblpY="4"/>
+        <w:tblOverlap w:val="never"/>
+        <w:tblW w:w="0" w:type="auto"/>
+        <w:tblLook w:val="04A0" w:firstRow="1" w:lastRow="0" w:firstColumn="1" w:lastColumn="0" w:noHBand="0" w:noVBand="1"/>
+      </w:tblPr>
+      <w:tblGrid>
+        <w:gridCol w:w="2022"/>
+        <w:gridCol w:w="2023"/>
+      </w:tblGrid>
+      <w:tr>
+        <w:trPr>
+          <w:trHeight w:val="660"/>
+        </w:trPr>
+        <w:tc>
+          <w:tcPr>
+            <w:tcW w:w="4045" w:type="dxa"/>
+            <w:gridSpan w:val="2"/>
+          </w:tcPr>
+          <w:p>
+            <w:pPr>
+              <w:rPr>
+                <w:color w:val="000000" w:themeColor="text1"/>
+              </w:rPr>
+            </w:pPr>
+            <w:r>
+              <w:rPr>
+                <w:color w:val="000000" w:themeColor="text1"/>
+              </w:rPr>
+              <w:t>Teaching Assistant</w:t>
+            </w:r>
+          </w:p>
+          <w:p>
+            <w:pPr>
+              <w:rPr>
+                <w:color w:val="000000" w:themeColor="text1"/>
+              </w:rPr>
+            </w:pPr>
+            <w:r>
+              <w:rPr>
+                <w:color w:val="000000" w:themeColor="text1"/>
+              </w:rPr>
+              <w:t>User</w:t>
+            </w:r>
+          </w:p>
+        </w:tc>
+      </w:tr>
+      <w:tr>
+        <w:trPr>
+          <w:trHeight w:val="689"/>
+        </w:trPr>
+        <w:tc>
+          <w:tcPr>
+            <w:tcW w:w="2022" w:type="dxa"/>
+          </w:tcPr>
+          <w:p>
+            <w:pPr>
+              <w:rPr>
+                <w:color w:val="000000" w:themeColor="text1"/>
+              </w:rPr>
+            </w:pPr>
+            <w:proofErr w:type="spellStart"/>
+            <w:r>
+              <w:rPr>
+                <w:color w:val="000000" w:themeColor="text1"/>
+              </w:rPr>
+              <w:t>emailProfessor</w:t>
+            </w:r>
+            <w:proofErr w:type="spellEnd"/>
+          </w:p>
+          <w:p>
+            <w:pPr>
+              <w:rPr>
+                <w:color w:val="000000" w:themeColor="text1"/>
+              </w:rPr>
+            </w:pPr>
+            <w:proofErr w:type="spellStart"/>
+            <w:r>
+              <w:rPr>
+                <w:color w:val="000000" w:themeColor="text1"/>
+              </w:rPr>
+              <w:t>showNotifications</w:t>
+            </w:r>
+            <w:proofErr w:type="spellEnd"/>
+          </w:p>
+          <w:p>
+            <w:pPr>
+              <w:rPr>
+                <w:color w:val="000000" w:themeColor="text1"/>
+              </w:rPr>
+            </w:pPr>
+            <w:proofErr w:type="spellStart"/>
+            <w:r>
+              <w:rPr>
+                <w:color w:val="000000" w:themeColor="text1"/>
+              </w:rPr>
+              <w:t>addGrade</w:t>
+            </w:r>
+            <w:proofErr w:type="spellEnd"/>
+          </w:p>
+        </w:tc>
+        <w:tc>
+          <w:tcPr>
+            <w:tcW w:w="2023" w:type="dxa"/>
+          </w:tcPr>
+          <w:p>
+            <w:pPr>
+              <w:rPr>
+                <w:color w:val="000000" w:themeColor="text1"/>
+              </w:rPr>
+            </w:pPr>
+            <w:r>
+              <w:rPr>
+                <w:color w:val="000000" w:themeColor="text1"/>
+              </w:rPr>
+              <w:t>Notification</w:t>
+            </w:r>
+          </w:p>
+          <w:p>
+            <w:pPr>
+              <w:rPr>
+                <w:color w:val="000000" w:themeColor="text1"/>
+              </w:rPr>
+            </w:pPr>
+            <w:r>
+              <w:rPr>
+                <w:color w:val="000000" w:themeColor="text1"/>
+              </w:rPr>
+              <w:t>Course</w:t>
+            </w:r>
+          </w:p>
+          <w:p>
+            <w:pPr>
+              <w:rPr>
+                <w:color w:val="000000" w:themeColor="text1"/>
+              </w:rPr>
+            </w:pPr>
+            <w:r>
+              <w:rPr>
+                <w:color w:val="000000" w:themeColor="text1"/>
+              </w:rPr>
+              <w:t>Assignment</w:t>
+            </w:r>
+          </w:p>
+        </w:tc>
+      </w:tr>
+    </w:tbl>
+    <w:p>
+      <w:r>
+        <w:t xml:space="preserve"> </w:t>
+      </w:r>
+    </w:p>
+    <w:p/>
+    <w:p/>
+    <w:p/>
+    <w:p/>
+    <w:tbl>
+      <w:tblPr>
+        <w:tblStyle w:val="TableGrid"/>
+        <w:tblpPr w:leftFromText="180" w:rightFromText="180" w:vertAnchor="text" w:tblpY="1"/>
+        <w:tblOverlap w:val="never"/>
+        <w:tblW w:w="0" w:type="auto"/>
+        <w:tblLook w:val="04A0" w:firstRow="1" w:lastRow="0" w:firstColumn="1" w:lastColumn="0" w:noHBand="0" w:noVBand="1"/>
+      </w:tblPr>
+      <w:tblGrid>
+        <w:gridCol w:w="2022"/>
+        <w:gridCol w:w="2023"/>
+      </w:tblGrid>
+      <w:tr>
+        <w:trPr>
+          <w:trHeight w:val="660"/>
+        </w:trPr>
+        <w:tc>
+          <w:tcPr>
+            <w:tcW w:w="4045" w:type="dxa"/>
+            <w:gridSpan w:val="2"/>
+          </w:tcPr>
+          <w:p>
+            <w:pPr>
+              <w:rPr>
+                <w:color w:val="000000" w:themeColor="text1"/>
+              </w:rPr>
+            </w:pPr>
+            <w:r>
+              <w:rPr>
+                <w:color w:val="000000" w:themeColor="text1"/>
+              </w:rPr>
+              <w:t>Professor</w:t>
+            </w:r>
+          </w:p>
+          <w:p>
+            <w:pPr>
+              <w:rPr>
+                <w:color w:val="000000" w:themeColor="text1"/>
+              </w:rPr>
+            </w:pPr>
+            <w:r>
+              <w:rPr>
+                <w:color w:val="000000" w:themeColor="text1"/>
+              </w:rPr>
+              <w:t>User</w:t>
+            </w:r>
+          </w:p>
+        </w:tc>
+      </w:tr>
+      <w:tr>
+        <w:trPr>
+          <w:trHeight w:val="689"/>
+        </w:trPr>
+        <w:tc>
+          <w:tcPr>
+            <w:tcW w:w="2022" w:type="dxa"/>
+          </w:tcPr>
+          <w:p>
+            <w:pPr>
+              <w:rPr>
+                <w:color w:val="000000" w:themeColor="text1"/>
+              </w:rPr>
+            </w:pPr>
+            <w:proofErr w:type="spellStart"/>
+            <w:r>
+              <w:rPr>
+                <w:color w:val="000000" w:themeColor="text1"/>
+              </w:rPr>
+              <w:t>registerTA</w:t>
+            </w:r>
+            <w:proofErr w:type="spellEnd"/>
+          </w:p>
+          <w:p>
+            <w:pPr>
+              <w:rPr>
+                <w:color w:val="000000" w:themeColor="text1"/>
+              </w:rPr>
+            </w:pPr>
+            <w:proofErr w:type="spellStart"/>
+            <w:r>
+              <w:rPr>
+                <w:color w:val="000000" w:themeColor="text1"/>
+              </w:rPr>
+              <w:t>editMarks</w:t>
+            </w:r>
+            <w:proofErr w:type="spellEnd"/>
+          </w:p>
+          <w:p>
+            <w:pPr>
+              <w:rPr>
+                <w:color w:val="000000" w:themeColor="text1"/>
+              </w:rPr>
+            </w:pPr>
+            <w:proofErr w:type="spellStart"/>
+            <w:r>
+              <w:rPr>
+                <w:color w:val="000000" w:themeColor="text1"/>
+              </w:rPr>
+              <w:t>createCourse</w:t>
+            </w:r>
+            <w:proofErr w:type="spellEnd"/>
+          </w:p>
+          <w:p>
+            <w:pPr>
+              <w:rPr>
+                <w:color w:val="000000" w:themeColor="text1"/>
+              </w:rPr>
+            </w:pPr>
+            <w:proofErr w:type="spellStart"/>
+            <w:r>
+              <w:rPr>
+                <w:color w:val="000000" w:themeColor="text1"/>
+              </w:rPr>
+              <w:t>addClassList</w:t>
+            </w:r>
+            <w:proofErr w:type="spellEnd"/>
+          </w:p>
+        </w:tc>
+        <w:tc>
+          <w:tcPr>
+            <w:tcW w:w="2023" w:type="dxa"/>
+          </w:tcPr>
+          <w:p>
+            <w:pPr>
+              <w:rPr>
+                <w:color w:val="000000" w:themeColor="text1"/>
+              </w:rPr>
+            </w:pPr>
+            <w:r>
+              <w:rPr>
+                <w:color w:val="000000" w:themeColor="text1"/>
+              </w:rPr>
+              <w:t>Course</w:t>
+            </w:r>
+          </w:p>
+        </w:tc>
+      </w:tr>
+    </w:tbl>
+    <w:tbl>
+      <w:tblPr>
+        <w:tblStyle w:val="TableGrid"/>
+        <w:tblpPr w:leftFromText="180" w:rightFromText="180" w:vertAnchor="text" w:tblpY="20"/>
+        <w:tblOverlap w:val="never"/>
+        <w:tblW w:w="0" w:type="auto"/>
+        <w:tblLook w:val="04A0" w:firstRow="1" w:lastRow="0" w:firstColumn="1" w:lastColumn="0" w:noHBand="0" w:noVBand="1"/>
+      </w:tblPr>
+      <w:tblGrid>
+        <w:gridCol w:w="2022"/>
+        <w:gridCol w:w="2023"/>
+      </w:tblGrid>
+      <w:tr>
+        <w:trPr>
+          <w:trHeight w:val="660"/>
+        </w:trPr>
+        <w:tc>
+          <w:tcPr>
+            <w:tcW w:w="4045" w:type="dxa"/>
+            <w:gridSpan w:val="2"/>
+          </w:tcPr>
+          <w:p>
+            <w:pPr>
+              <w:rPr>
+                <w:color w:val="000000" w:themeColor="text1"/>
+              </w:rPr>
+            </w:pPr>
+            <w:r>
+              <w:rPr>
+                <w:color w:val="000000" w:themeColor="text1"/>
+              </w:rPr>
+              <w:t>Course</w:t>
+            </w:r>
+          </w:p>
+        </w:tc>
+      </w:tr>
+      <w:tr>
+        <w:trPr>
+          <w:trHeight w:val="689"/>
+        </w:trPr>
+        <w:tc>
+          <w:tcPr>
+            <w:tcW w:w="2022" w:type="dxa"/>
+          </w:tcPr>
+          <w:p>
+            <w:pPr>
+              <w:rPr>
+                <w:color w:val="000000" w:themeColor="text1"/>
+              </w:rPr>
+            </w:pPr>
+            <w:proofErr w:type="spellStart"/>
+            <w:r>
+              <w:rPr>
+                <w:color w:val="000000" w:themeColor="text1"/>
+              </w:rPr>
+              <w:t>courseCode</w:t>
+            </w:r>
+            <w:proofErr w:type="spellEnd"/>
+          </w:p>
+          <w:p>
+            <w:pPr>
+              <w:rPr>
+                <w:color w:val="000000" w:themeColor="text1"/>
+              </w:rPr>
+            </w:pPr>
+            <w:proofErr w:type="spellStart"/>
+            <w:r>
+              <w:rPr>
+                <w:color w:val="000000" w:themeColor="text1"/>
+              </w:rPr>
+              <w:t>createTutorial</w:t>
+            </w:r>
+            <w:proofErr w:type="spellEnd"/>
+          </w:p>
+          <w:p>
+            <w:pPr>
+              <w:rPr>
+                <w:color w:val="000000" w:themeColor="text1"/>
+              </w:rPr>
+            </w:pPr>
+            <w:proofErr w:type="spellStart"/>
+            <w:r>
+              <w:rPr>
+                <w:color w:val="000000" w:themeColor="text1"/>
+              </w:rPr>
+              <w:t>tutorialSections</w:t>
+            </w:r>
+            <w:proofErr w:type="spellEnd"/>
+          </w:p>
+          <w:p>
+            <w:pPr>
+              <w:rPr>
+                <w:color w:val="000000" w:themeColor="text1"/>
+              </w:rPr>
+            </w:pPr>
+            <w:proofErr w:type="spellStart"/>
+            <w:r>
+              <w:rPr>
+                <w:color w:val="000000" w:themeColor="text1"/>
+              </w:rPr>
+              <w:t>LessonPlan</w:t>
+            </w:r>
+            <w:proofErr w:type="spellEnd"/>
+            <w:r>
+              <w:rPr>
+                <w:color w:val="000000" w:themeColor="text1"/>
+              </w:rPr>
+              <w:t>[]</w:t>
+            </w:r>
+          </w:p>
+        </w:tc>
+        <w:tc>
+          <w:tcPr>
+            <w:tcW w:w="2023" w:type="dxa"/>
+          </w:tcPr>
+          <w:p>
+            <w:pPr>
+              <w:rPr>
+                <w:color w:val="000000" w:themeColor="text1"/>
+              </w:rPr>
+            </w:pPr>
+            <w:r>
+              <w:rPr>
+                <w:color w:val="000000" w:themeColor="text1"/>
+              </w:rPr>
+              <w:t>Tutorial</w:t>
+            </w:r>
+          </w:p>
+          <w:p>
+            <w:pPr>
+              <w:rPr>
+                <w:color w:val="000000" w:themeColor="text1"/>
+              </w:rPr>
+            </w:pPr>
+            <w:proofErr w:type="spellStart"/>
+            <w:r>
+              <w:rPr>
+                <w:color w:val="000000" w:themeColor="text1"/>
+              </w:rPr>
+              <w:t>LessonPlan</w:t>
+            </w:r>
+            <w:proofErr w:type="spellEnd"/>
+          </w:p>
+        </w:tc>
+      </w:tr>
+    </w:tbl>
+    <w:p>
+      <w:r>
+        <w:t xml:space="preserve"> </w:t>
+      </w:r>
+    </w:p>
+    <w:p/>
+    <w:p/>
+    <w:p/>
+    <w:tbl>
+      <w:tblPr>
+        <w:tblStyle w:val="TableGrid"/>
+        <w:tblpPr w:leftFromText="180" w:rightFromText="180" w:vertAnchor="text" w:tblpY="1"/>
+        <w:tblOverlap w:val="never"/>
+        <w:tblW w:w="0" w:type="auto"/>
+        <w:tblLook w:val="04A0" w:firstRow="1" w:lastRow="0" w:firstColumn="1" w:lastColumn="0" w:noHBand="0" w:noVBand="1"/>
+      </w:tblPr>
+      <w:tblGrid>
+        <w:gridCol w:w="2022"/>
+        <w:gridCol w:w="2023"/>
+      </w:tblGrid>
+      <w:tr>
+        <w:trPr>
+          <w:trHeight w:val="660"/>
+        </w:trPr>
+        <w:tc>
+          <w:tcPr>
+            <w:tcW w:w="4045" w:type="dxa"/>
+            <w:gridSpan w:val="2"/>
+          </w:tcPr>
+          <w:p>
+            <w:pPr>
+              <w:rPr>
+                <w:color w:val="000000" w:themeColor="text1"/>
+              </w:rPr>
+            </w:pPr>
+            <w:r>
+              <w:rPr>
+                <w:color w:val="000000" w:themeColor="text1"/>
+              </w:rPr>
+              <w:t>Tutorial</w:t>
+            </w:r>
+          </w:p>
+        </w:tc>
+      </w:tr>
+      <w:tr>
+        <w:trPr>
+          <w:trHeight w:val="689"/>
+        </w:trPr>
+        <w:tc>
+          <w:tcPr>
+            <w:tcW w:w="2022" w:type="dxa"/>
+          </w:tcPr>
+          <w:p>
+            <w:pPr>
+              <w:rPr>
+                <w:color w:val="000000" w:themeColor="text1"/>
+              </w:rPr>
+            </w:pPr>
+            <w:proofErr w:type="spellStart"/>
+            <w:r>
+              <w:rPr>
+                <w:color w:val="000000" w:themeColor="text1"/>
+              </w:rPr>
+              <w:t>sectionNumber</w:t>
+            </w:r>
+            <w:proofErr w:type="spellEnd"/>
+          </w:p>
+          <w:p>
+            <w:pPr>
+              <w:rPr>
+                <w:color w:val="000000" w:themeColor="text1"/>
+              </w:rPr>
+            </w:pPr>
+            <w:r>
+              <w:rPr>
+                <w:color w:val="000000" w:themeColor="text1"/>
+              </w:rPr>
+              <w:t>Student[]</w:t>
+            </w:r>
+          </w:p>
+          <w:p>
+            <w:pPr>
+              <w:rPr>
+                <w:color w:val="000000" w:themeColor="text1"/>
+              </w:rPr>
+            </w:pPr>
+            <w:r>
+              <w:rPr>
+                <w:color w:val="000000" w:themeColor="text1"/>
+              </w:rPr>
+              <w:t>Time</w:t>
+            </w:r>
+          </w:p>
+          <w:p>
+            <w:pPr>
+              <w:rPr>
+                <w:color w:val="000000" w:themeColor="text1"/>
+              </w:rPr>
+            </w:pPr>
+            <w:r>
+              <w:rPr>
+                <w:color w:val="000000" w:themeColor="text1"/>
+              </w:rPr>
+              <w:t>Location</w:t>
+            </w:r>
+          </w:p>
+        </w:tc>
+        <w:tc>
+          <w:tcPr>
+            <w:tcW w:w="2023" w:type="dxa"/>
+          </w:tcPr>
+          <w:p>
+            <w:pPr>
+              <w:rPr>
+                <w:color w:val="000000" w:themeColor="text1"/>
+              </w:rPr>
+            </w:pPr>
+            <w:r>
+              <w:rPr>
+                <w:color w:val="000000" w:themeColor="text1"/>
+              </w:rPr>
+              <w:t>Student</w:t>
+            </w:r>
+          </w:p>
+        </w:tc>
+      </w:tr>
+    </w:tbl>
+    <w:tbl>
+      <w:tblPr>
+        <w:tblStyle w:val="TableGrid"/>
+        <w:tblpPr w:leftFromText="180" w:rightFromText="180" w:vertAnchor="text" w:tblpY="4"/>
+        <w:tblOverlap w:val="never"/>
+        <w:tblW w:w="0" w:type="auto"/>
+        <w:tblLook w:val="04A0" w:firstRow="1" w:lastRow="0" w:firstColumn="1" w:lastColumn="0" w:noHBand="0" w:noVBand="1"/>
+      </w:tblPr>
+      <w:tblGrid>
+        <w:gridCol w:w="2022"/>
+        <w:gridCol w:w="2023"/>
+      </w:tblGrid>
+      <w:tr>
+        <w:trPr>
+          <w:trHeight w:val="660"/>
+        </w:trPr>
+        <w:tc>
+          <w:tcPr>
+            <w:tcW w:w="4045" w:type="dxa"/>
+            <w:gridSpan w:val="2"/>
+          </w:tcPr>
+          <w:p>
+            <w:pPr>
+              <w:rPr>
+                <w:color w:val="000000" w:themeColor="text1"/>
+              </w:rPr>
+            </w:pPr>
+            <w:r>
+              <w:rPr>
+                <w:color w:val="000000" w:themeColor="text1"/>
+              </w:rPr>
+              <w:t>Student</w:t>
+            </w:r>
+          </w:p>
+        </w:tc>
+      </w:tr>
+      <w:tr>
+        <w:trPr>
+          <w:trHeight w:val="689"/>
+        </w:trPr>
+        <w:tc>
+          <w:tcPr>
+            <w:tcW w:w="2022" w:type="dxa"/>
+          </w:tcPr>
+          <w:p>
+            <w:pPr>
+              <w:rPr>
+                <w:color w:val="000000" w:themeColor="text1"/>
+              </w:rPr>
+            </w:pPr>
+            <w:proofErr w:type="spellStart"/>
+            <w:r>
+              <w:rPr>
+                <w:color w:val="000000" w:themeColor="text1"/>
+              </w:rPr>
+              <w:t>Utorid</w:t>
+            </w:r>
+            <w:proofErr w:type="spellEnd"/>
+          </w:p>
+          <w:p>
+            <w:pPr>
+              <w:rPr>
+                <w:color w:val="000000" w:themeColor="text1"/>
+              </w:rPr>
+            </w:pPr>
+            <w:proofErr w:type="spellStart"/>
+            <w:r>
+              <w:rPr>
+                <w:color w:val="000000" w:themeColor="text1"/>
+              </w:rPr>
+              <w:t>studentNumber</w:t>
+            </w:r>
+            <w:proofErr w:type="spellEnd"/>
+          </w:p>
+          <w:p>
+            <w:pPr>
+              <w:rPr>
+                <w:color w:val="000000" w:themeColor="text1"/>
+              </w:rPr>
+            </w:pPr>
+            <w:r>
+              <w:rPr>
+                <w:color w:val="000000" w:themeColor="text1"/>
+              </w:rPr>
+              <w:t>name</w:t>
+            </w:r>
+          </w:p>
+          <w:p>
+            <w:pPr>
+              <w:rPr>
+                <w:color w:val="000000" w:themeColor="text1"/>
+              </w:rPr>
+            </w:pPr>
+            <w:r>
+              <w:rPr>
+                <w:color w:val="000000" w:themeColor="text1"/>
+              </w:rPr>
+              <w:t>Assignment[]</w:t>
+            </w:r>
+          </w:p>
+        </w:tc>
+        <w:tc>
+          <w:tcPr>
+            <w:tcW w:w="2023" w:type="dxa"/>
+          </w:tcPr>
+          <w:p>
+            <w:pPr>
+              <w:rPr>
+                <w:color w:val="000000" w:themeColor="text1"/>
+              </w:rPr>
+            </w:pPr>
+            <w:r>
+              <w:rPr>
+                <w:color w:val="000000" w:themeColor="text1"/>
+              </w:rPr>
+              <w:t>Assignment</w:t>
+            </w:r>
+          </w:p>
+        </w:tc>
+      </w:tr>
+    </w:tbl>
+    <w:p>
+      <w:r>
+        <w:t xml:space="preserve"> </w:t>
+      </w:r>
+    </w:p>
+    <w:p/>
+    <w:p/>
+    <w:p/>
+    <w:tbl>
+      <w:tblPr>
+        <w:tblStyle w:val="TableGrid"/>
+        <w:tblpPr w:leftFromText="180" w:rightFromText="180" w:vertAnchor="text" w:tblpY="1"/>
+        <w:tblOverlap w:val="never"/>
+        <w:tblW w:w="0" w:type="auto"/>
+        <w:tblLook w:val="04A0" w:firstRow="1" w:lastRow="0" w:firstColumn="1" w:lastColumn="0" w:noHBand="0" w:noVBand="1"/>
+      </w:tblPr>
+      <w:tblGrid>
+        <w:gridCol w:w="2022"/>
+        <w:gridCol w:w="2023"/>
+      </w:tblGrid>
+      <w:tr>
+        <w:trPr>
+          <w:trHeight w:val="660"/>
+        </w:trPr>
+        <w:tc>
+          <w:tcPr>
+            <w:tcW w:w="4045" w:type="dxa"/>
+            <w:gridSpan w:val="2"/>
+          </w:tcPr>
+          <w:p>
+            <w:pPr>
+              <w:rPr>
+                <w:color w:val="000000" w:themeColor="text1"/>
+              </w:rPr>
+            </w:pPr>
+            <w:r>
+              <w:rPr>
+                <w:color w:val="000000" w:themeColor="text1"/>
+              </w:rPr>
+              <w:t>Assignment</w:t>
+            </w:r>
+          </w:p>
+        </w:tc>
+      </w:tr>
+      <w:tr>
+        <w:trPr>
+          <w:trHeight w:val="689"/>
+        </w:trPr>
+        <w:tc>
+          <w:tcPr>
+            <w:tcW w:w="2022" w:type="dxa"/>
+          </w:tcPr>
+          <w:p>
+            <w:pPr>
+              <w:rPr>
+                <w:color w:val="000000" w:themeColor="text1"/>
+              </w:rPr>
+            </w:pPr>
+            <w:proofErr w:type="spellStart"/>
+            <w:r>
+              <w:rPr>
+                <w:color w:val="000000" w:themeColor="text1"/>
+              </w:rPr>
+              <w:t>assignmentName</w:t>
+            </w:r>
+            <w:proofErr w:type="spellEnd"/>
+          </w:p>
+          <w:p>
+            <w:pPr>
+              <w:rPr>
+                <w:color w:val="000000" w:themeColor="text1"/>
+              </w:rPr>
+            </w:pPr>
+            <w:r>
+              <w:rPr>
+                <w:color w:val="000000" w:themeColor="text1"/>
+              </w:rPr>
+              <w:t>grade</w:t>
+            </w:r>
+          </w:p>
+        </w:tc>
+        <w:tc>
+          <w:tcPr>
+            <w:tcW w:w="2023" w:type="dxa"/>
+          </w:tcPr>
+          <w:p>
+            <w:pPr>
+              <w:rPr>
+                <w:color w:val="000000" w:themeColor="text1"/>
+              </w:rPr>
+            </w:pPr>
+          </w:p>
+        </w:tc>
+      </w:tr>
+    </w:tbl>
+    <w:tbl>
+      <w:tblPr>
+        <w:tblStyle w:val="TableGrid"/>
+        <w:tblpPr w:leftFromText="180" w:rightFromText="180" w:vertAnchor="text" w:tblpY="-11"/>
+        <w:tblOverlap w:val="never"/>
+        <w:tblW w:w="0" w:type="auto"/>
+        <w:tblLook w:val="04A0" w:firstRow="1" w:lastRow="0" w:firstColumn="1" w:lastColumn="0" w:noHBand="0" w:noVBand="1"/>
+      </w:tblPr>
+      <w:tblGrid>
+        <w:gridCol w:w="2022"/>
+        <w:gridCol w:w="2023"/>
+      </w:tblGrid>
+      <w:tr>
+        <w:trPr>
+          <w:trHeight w:val="660"/>
+        </w:trPr>
+        <w:tc>
+          <w:tcPr>
+            <w:tcW w:w="4045" w:type="dxa"/>
+            <w:gridSpan w:val="2"/>
+          </w:tcPr>
+          <w:p>
+            <w:pPr>
+              <w:rPr>
+                <w:color w:val="000000" w:themeColor="text1"/>
+              </w:rPr>
+            </w:pPr>
+            <w:proofErr w:type="spellStart"/>
+            <w:r>
+              <w:rPr>
+                <w:color w:val="000000" w:themeColor="text1"/>
+              </w:rPr>
+              <w:t>LessonPlan</w:t>
+            </w:r>
+            <w:proofErr w:type="spellEnd"/>
+          </w:p>
+        </w:tc>
+      </w:tr>
+      <w:tr>
+        <w:trPr>
+          <w:trHeight w:val="689"/>
+        </w:trPr>
+        <w:tc>
+          <w:tcPr>
+            <w:tcW w:w="2022" w:type="dxa"/>
+          </w:tcPr>
+          <w:p>
+            <w:pPr>
+              <w:rPr>
+                <w:color w:val="000000" w:themeColor="text1"/>
+              </w:rPr>
+            </w:pPr>
+            <w:r>
+              <w:rPr>
+                <w:color w:val="000000" w:themeColor="text1"/>
+              </w:rPr>
+              <w:t>Title</w:t>
+            </w:r>
+          </w:p>
+          <w:p>
+            <w:pPr>
+              <w:rPr>
+                <w:color w:val="000000" w:themeColor="text1"/>
+              </w:rPr>
+            </w:pPr>
+            <w:r>
+              <w:rPr>
+                <w:color w:val="000000" w:themeColor="text1"/>
+              </w:rPr>
+              <w:t>Content</w:t>
+            </w:r>
+          </w:p>
+          <w:p>
+            <w:pPr>
+              <w:rPr>
+                <w:color w:val="000000" w:themeColor="text1"/>
+              </w:rPr>
+            </w:pPr>
+            <w:r>
+              <w:rPr>
+                <w:color w:val="000000" w:themeColor="text1"/>
+              </w:rPr>
+              <w:t>Date</w:t>
+            </w:r>
+          </w:p>
+        </w:tc>
+        <w:tc>
+          <w:tcPr>
+            <w:tcW w:w="2023" w:type="dxa"/>
+          </w:tcPr>
+          <w:p>
+            <w:pPr>
+              <w:rPr>
+                <w:color w:val="000000" w:themeColor="text1"/>
+              </w:rPr>
+            </w:pPr>
+          </w:p>
+        </w:tc>
+      </w:tr>
+    </w:tbl>
+    <w:p>
+      <w:r>
+        <w:t xml:space="preserve"> </w:t>
+      </w:r>
+    </w:p>
+    <w:p/>
+    <w:p/>
+    <w:p/>
+    <w:tbl>
+      <w:tblPr>
+        <w:tblStyle w:val="TableGrid"/>
+        <w:tblpPr w:leftFromText="180" w:rightFromText="180" w:vertAnchor="text" w:tblpY="1"/>
+        <w:tblOverlap w:val="never"/>
+        <w:tblW w:w="0" w:type="auto"/>
+        <w:tblLook w:val="04A0" w:firstRow="1" w:lastRow="0" w:firstColumn="1" w:lastColumn="0" w:noHBand="0" w:noVBand="1"/>
+      </w:tblPr>
+      <w:tblGrid>
+        <w:gridCol w:w="2022"/>
+        <w:gridCol w:w="2023"/>
+      </w:tblGrid>
+      <w:tr>
+        <w:trPr>
+          <w:trHeight w:val="660"/>
+        </w:trPr>
+        <w:tc>
+          <w:tcPr>
+            <w:tcW w:w="4045" w:type="dxa"/>
+            <w:gridSpan w:val="2"/>
+          </w:tcPr>
+          <w:p>
+            <w:pPr>
+              <w:rPr>
+                <w:color w:val="000000" w:themeColor="text1"/>
+              </w:rPr>
+            </w:pPr>
+            <w:r>
+              <w:rPr>
+                <w:color w:val="000000" w:themeColor="text1"/>
+              </w:rPr>
+              <w:t>Notification</w:t>
+            </w:r>
+          </w:p>
+        </w:tc>
+      </w:tr>
+      <w:tr>
+        <w:trPr>
+          <w:trHeight w:val="689"/>
+        </w:trPr>
+        <w:tc>
+          <w:tcPr>
+            <w:tcW w:w="2022" w:type="dxa"/>
+          </w:tcPr>
+          <w:p>
+            <w:pPr>
+              <w:rPr>
+                <w:color w:val="000000" w:themeColor="text1"/>
+              </w:rPr>
+            </w:pPr>
+            <w:r>
+              <w:rPr>
+                <w:color w:val="000000" w:themeColor="text1"/>
+              </w:rPr>
+              <w:t>Date</w:t>
+            </w:r>
+          </w:p>
+          <w:p>
+            <w:pPr>
+              <w:rPr>
+                <w:color w:val="000000" w:themeColor="text1"/>
+              </w:rPr>
+            </w:pPr>
+            <w:r>
+              <w:rPr>
+                <w:color w:val="000000" w:themeColor="text1"/>
+              </w:rPr>
+              <w:t>Message</w:t>
+            </w:r>
+          </w:p>
+        </w:tc>
+        <w:tc>
+          <w:tcPr>
+            <w:tcW w:w="2022" w:type="dxa"/>
+          </w:tcPr>
+          <w:p>
+            <w:pPr>
+              <w:rPr>
+                <w:color w:val="000000" w:themeColor="text1"/>
+              </w:rPr>
+            </w:pPr>
+          </w:p>
+        </w:tc>
+      </w:tr>
+    </w:tbl>
     <w:p/>
     <w:sectPr>
       <w:pgSz w:w="12240" w:h="15840"/>
@@ -1761,6 +2934,32 @@
     <w:semiHidden/>
     <w:unhideWhenUsed/>
   </w:style>
+  <w:style w:type="table" w:styleId="TableGrid">
+    <w:name w:val="Table Grid"/>
+    <w:basedOn w:val="TableNormal"/>
+    <w:uiPriority w:val="59"/>
+    <w:rsid w:val="00B4622F"/>
+    <w:pPr>
+      <w:spacing w:after="0" w:line="240" w:lineRule="auto"/>
+    </w:pPr>
+    <w:tblPr>
+      <w:tblInd w:w="0" w:type="dxa"/>
+      <w:tblBorders>
+        <w:top w:val="single" w:sz="4" w:space="0" w:color="auto"/>
+        <w:left w:val="single" w:sz="4" w:space="0" w:color="auto"/>
+        <w:bottom w:val="single" w:sz="4" w:space="0" w:color="auto"/>
+        <w:right w:val="single" w:sz="4" w:space="0" w:color="auto"/>
+        <w:insideH w:val="single" w:sz="4" w:space="0" w:color="auto"/>
+        <w:insideV w:val="single" w:sz="4" w:space="0" w:color="auto"/>
+      </w:tblBorders>
+      <w:tblCellMar>
+        <w:top w:w="0" w:type="dxa"/>
+        <w:left w:w="108" w:type="dxa"/>
+        <w:bottom w:w="0" w:type="dxa"/>
+        <w:right w:w="108" w:type="dxa"/>
+      </w:tblCellMar>
+    </w:tblPr>
+  </w:style>
 </w:styles>
 </file>
 
@@ -1950,6 +3149,32 @@
     <w:uiPriority w:val="99"/>
     <w:semiHidden/>
     <w:unhideWhenUsed/>
+  </w:style>
+  <w:style w:type="table" w:styleId="TableGrid">
+    <w:name w:val="Table Grid"/>
+    <w:basedOn w:val="TableNormal"/>
+    <w:uiPriority w:val="59"/>
+    <w:rsid w:val="00B4622F"/>
+    <w:pPr>
+      <w:spacing w:after="0" w:line="240" w:lineRule="auto"/>
+    </w:pPr>
+    <w:tblPr>
+      <w:tblInd w:w="0" w:type="dxa"/>
+      <w:tblBorders>
+        <w:top w:val="single" w:sz="4" w:space="0" w:color="auto"/>
+        <w:left w:val="single" w:sz="4" w:space="0" w:color="auto"/>
+        <w:bottom w:val="single" w:sz="4" w:space="0" w:color="auto"/>
+        <w:right w:val="single" w:sz="4" w:space="0" w:color="auto"/>
+        <w:insideH w:val="single" w:sz="4" w:space="0" w:color="auto"/>
+        <w:insideV w:val="single" w:sz="4" w:space="0" w:color="auto"/>
+      </w:tblBorders>
+      <w:tblCellMar>
+        <w:top w:w="0" w:type="dxa"/>
+        <w:left w:w="108" w:type="dxa"/>
+        <w:bottom w:w="0" w:type="dxa"/>
+        <w:right w:w="108" w:type="dxa"/>
+      </w:tblCellMar>
+    </w:tblPr>
   </w:style>
 </w:styles>
 </file>

</xml_diff>